<commit_message>
Maxlength van 75 op hobby.
</commit_message>
<xml_diff>
--- a/documentatie/SDD/Software Design Document.docx
+++ b/documentatie/SDD/Software Design Document.docx
@@ -1652,11 +1652,11 @@
         </w:p>
       </w:sdtContent>
     </w:sdt>
-    <w:bookmarkStart w:id="2" w:name="_Toc453919959" w:displacedByCustomXml="prev"/>
-    <w:bookmarkStart w:id="3" w:name="_Toc453920324" w:displacedByCustomXml="prev"/>
+    <w:bookmarkStart w:id="2" w:name="_Toc453921976" w:displacedByCustomXml="prev"/>
+    <w:bookmarkStart w:id="3" w:name="_Toc453921523" w:displacedByCustomXml="prev"/>
     <w:bookmarkStart w:id="4" w:name="_Toc453921312" w:displacedByCustomXml="prev"/>
-    <w:bookmarkStart w:id="5" w:name="_Toc453921523" w:displacedByCustomXml="prev"/>
-    <w:bookmarkStart w:id="6" w:name="_Toc453921976" w:displacedByCustomXml="prev"/>
+    <w:bookmarkStart w:id="5" w:name="_Toc453920324" w:displacedByCustomXml="prev"/>
+    <w:bookmarkStart w:id="6" w:name="_Toc453919959" w:displacedByCustomXml="prev"/>
     <w:p>
       <w:r>
         <w:br w:type="page"/>
@@ -1695,11 +1695,16 @@
       <w:r>
         <w:t xml:space="preserve"> een interactieve </w:t>
       </w:r>
+      <w:proofErr w:type="spellStart"/>
       <w:r>
         <w:t>d</w:t>
       </w:r>
       <w:r>
-        <w:t>atabasebeheerapplicatie voor het beheren van persoonsgegevens en hobby's. De doelgroep bestaat uit ontwikkelaars, testers en docenten in de HBO-ICT propedeuse.</w:t>
+        <w:t>atabasebeheerapplicatie</w:t>
+      </w:r>
+      <w:proofErr w:type="spellEnd"/>
+      <w:r>
+        <w:t xml:space="preserve"> voor het beheren van persoonsgegevens en hobby's. De doelgroep bestaat uit ontwikkelaars, testers en docenten in de HBO-ICT propedeuse.</w:t>
       </w:r>
     </w:p>
     <w:p/>
@@ -1733,7 +1738,15 @@
         <w:spacing w:after="160" w:line="259" w:lineRule="auto"/>
       </w:pPr>
       <w:r>
-        <w:t>Beheren van persoonsrecords in een SQLite-database.</w:t>
+        <w:t xml:space="preserve">Beheren van persoonsrecords in een </w:t>
+      </w:r>
+      <w:proofErr w:type="spellStart"/>
+      <w:r>
+        <w:t>SQLite</w:t>
+      </w:r>
+      <w:proofErr w:type="spellEnd"/>
+      <w:r>
+        <w:t>-database.</w:t>
       </w:r>
     </w:p>
     <w:p>
@@ -1805,7 +1818,15 @@
         <w:ind w:left="360"/>
       </w:pPr>
       <w:r>
-        <w:t>De P1 Eindapplicatie biedt een intuïtieve interface voor het beheren van persoons- en hobbygegevens via een SQLite-database. De kernfunctionaliteiten omvatten gegevensimport uit CSV-bestanden, het beheren van personen en hobby's, en het visualiseren van afstanden.</w:t>
+        <w:t xml:space="preserve">De P1 Eindapplicatie biedt een intuïtieve interface voor het beheren van persoons- en hobbygegevens via een </w:t>
+      </w:r>
+      <w:proofErr w:type="spellStart"/>
+      <w:r>
+        <w:t>SQLite</w:t>
+      </w:r>
+      <w:proofErr w:type="spellEnd"/>
+      <w:r>
+        <w:t>-database. De kernfunctionaliteiten omvatten gegevensimport uit CSV-bestanden, het beheren van personen en hobby's, en het visualiseren van afstanden.</w:t>
       </w:r>
     </w:p>
     <w:p>
@@ -1917,8 +1938,13 @@
         <w:spacing w:after="160" w:line="259" w:lineRule="auto"/>
       </w:pPr>
       <w:r>
-        <w:t>De database wordt lokaal beheerd met SQLite</w:t>
-      </w:r>
+        <w:t xml:space="preserve">De database wordt lokaal beheerd met </w:t>
+      </w:r>
+      <w:proofErr w:type="spellStart"/>
+      <w:r>
+        <w:t>SQLite</w:t>
+      </w:r>
+      <w:proofErr w:type="spellEnd"/>
       <w:r>
         <w:t xml:space="preserve"> </w:t>
       </w:r>
@@ -1971,6 +1997,9 @@
     </w:p>
     <w:p>
       <w:r>
+        <w:rPr>
+          <w:noProof/>
+        </w:rPr>
         <w:drawing>
           <wp:inline distT="0" distB="0" distL="0" distR="0" wp14:anchorId="2AA47419" wp14:editId="54DE5A2F">
             <wp:extent cx="5457825" cy="3133725"/>
@@ -2032,7 +2061,11 @@
         <w:spacing w:after="160" w:line="259" w:lineRule="auto"/>
       </w:pPr>
       <w:r>
-        <w:t>Person Management</w:t>
+        <w:t xml:space="preserve">Person </w:t>
+      </w:r>
+      <w:proofErr w:type="gramStart"/>
+      <w:r>
+        <w:t>Management</w:t>
       </w:r>
       <w:r>
         <w:t xml:space="preserve"> </w:t>
@@ -2040,6 +2073,7 @@
       <w:r>
         <w:t>component</w:t>
       </w:r>
+      <w:proofErr w:type="gramEnd"/>
       <w:r>
         <w:t>: Verwerkt CSV-bestanden</w:t>
       </w:r>
@@ -2059,11 +2093,16 @@
         <w:spacing w:after="160" w:line="259" w:lineRule="auto"/>
       </w:pPr>
       <w:r>
-        <w:t xml:space="preserve">Hobby Management </w:t>
+        <w:t xml:space="preserve">Hobby </w:t>
+      </w:r>
+      <w:proofErr w:type="gramStart"/>
+      <w:r>
+        <w:t xml:space="preserve">Management </w:t>
       </w:r>
       <w:r>
         <w:t>component</w:t>
       </w:r>
+      <w:proofErr w:type="gramEnd"/>
       <w:r>
         <w:t>: Beheert hobby's.</w:t>
       </w:r>
@@ -2076,6 +2115,7 @@
         </w:numPr>
         <w:spacing w:after="160" w:line="259" w:lineRule="auto"/>
       </w:pPr>
+      <w:proofErr w:type="spellStart"/>
       <w:r>
         <w:t>Visuali</w:t>
       </w:r>
@@ -2083,7 +2123,11 @@
         <w:t>s</w:t>
       </w:r>
       <w:r>
-        <w:t xml:space="preserve">ation </w:t>
+        <w:t>ation</w:t>
+      </w:r>
+      <w:proofErr w:type="spellEnd"/>
+      <w:r>
+        <w:t xml:space="preserve"> </w:t>
       </w:r>
       <w:r>
         <w:t>component</w:t>
@@ -2153,12 +2197,30 @@
         </w:numPr>
         <w:spacing w:after="160" w:line="259" w:lineRule="auto"/>
       </w:pPr>
+      <w:proofErr w:type="spellStart"/>
+      <w:proofErr w:type="gramStart"/>
       <w:r>
         <w:rPr>
           <w:b/>
           <w:bCs/>
         </w:rPr>
-        <w:t>main()</w:t>
+        <w:t>main</w:t>
+      </w:r>
+      <w:proofErr w:type="spellEnd"/>
+      <w:r>
+        <w:rPr>
+          <w:b/>
+          <w:bCs/>
+        </w:rPr>
+        <w:t>(</w:t>
+      </w:r>
+      <w:proofErr w:type="gramEnd"/>
+      <w:r>
+        <w:rPr>
+          <w:b/>
+          <w:bCs/>
+        </w:rPr>
+        <w:t>)</w:t>
       </w:r>
       <w:r>
         <w:t>: Zorgt voor de hoofdgebruikersinterface, inclusief het menu en de aansturing van alle modules.</w:t>
@@ -2188,13 +2250,24 @@
         </w:numPr>
         <w:spacing w:after="160" w:line="259" w:lineRule="auto"/>
       </w:pPr>
+      <w:proofErr w:type="spellStart"/>
+      <w:proofErr w:type="gramStart"/>
       <w:r>
         <w:rPr>
           <w:b/>
           <w:bCs/>
         </w:rPr>
-        <w:t>import_persons_to_database</w:t>
-      </w:r>
+        <w:t>import</w:t>
+      </w:r>
+      <w:proofErr w:type="gramEnd"/>
+      <w:r>
+        <w:rPr>
+          <w:b/>
+          <w:bCs/>
+        </w:rPr>
+        <w:t>_persons_to_database</w:t>
+      </w:r>
+      <w:proofErr w:type="spellEnd"/>
       <w:r>
         <w:rPr>
           <w:b/>
@@ -2220,12 +2293,30 @@
         </w:numPr>
         <w:spacing w:after="160" w:line="259" w:lineRule="auto"/>
       </w:pPr>
+      <w:proofErr w:type="spellStart"/>
+      <w:proofErr w:type="gramStart"/>
       <w:r>
         <w:rPr>
           <w:b/>
           <w:bCs/>
         </w:rPr>
-        <w:t>save_person_data_to_database(data)</w:t>
+        <w:t>save</w:t>
+      </w:r>
+      <w:proofErr w:type="gramEnd"/>
+      <w:r>
+        <w:rPr>
+          <w:b/>
+          <w:bCs/>
+        </w:rPr>
+        <w:t>_person_data_to_database</w:t>
+      </w:r>
+      <w:proofErr w:type="spellEnd"/>
+      <w:r>
+        <w:rPr>
+          <w:b/>
+          <w:bCs/>
+        </w:rPr>
+        <w:t>(data)</w:t>
       </w:r>
       <w:r>
         <w:t>: Slaat persoonsdata op in de database.</w:t>
@@ -2239,12 +2330,46 @@
         </w:numPr>
         <w:spacing w:after="160" w:line="259" w:lineRule="auto"/>
       </w:pPr>
+      <w:proofErr w:type="spellStart"/>
+      <w:proofErr w:type="gramStart"/>
       <w:r>
         <w:rPr>
           <w:b/>
           <w:bCs/>
         </w:rPr>
-        <w:t>update_distance_in_database(name, new_distance)</w:t>
+        <w:t>update</w:t>
+      </w:r>
+      <w:proofErr w:type="gramEnd"/>
+      <w:r>
+        <w:rPr>
+          <w:b/>
+          <w:bCs/>
+        </w:rPr>
+        <w:t>_distance_in_database</w:t>
+      </w:r>
+      <w:proofErr w:type="spellEnd"/>
+      <w:r>
+        <w:rPr>
+          <w:b/>
+          <w:bCs/>
+        </w:rPr>
+        <w:t xml:space="preserve">(name, </w:t>
+      </w:r>
+      <w:proofErr w:type="spellStart"/>
+      <w:r>
+        <w:rPr>
+          <w:b/>
+          <w:bCs/>
+        </w:rPr>
+        <w:t>new_distance</w:t>
+      </w:r>
+      <w:proofErr w:type="spellEnd"/>
+      <w:r>
+        <w:rPr>
+          <w:b/>
+          <w:bCs/>
+        </w:rPr>
+        <w:t>)</w:t>
       </w:r>
       <w:r>
         <w:t>:</w:t>
@@ -2264,12 +2389,30 @@
         </w:numPr>
         <w:spacing w:after="160" w:line="259" w:lineRule="auto"/>
       </w:pPr>
+      <w:proofErr w:type="spellStart"/>
+      <w:proofErr w:type="gramStart"/>
       <w:r>
         <w:rPr>
           <w:b/>
           <w:bCs/>
         </w:rPr>
-        <w:t>delete_persons_from_database()</w:t>
+        <w:t>delete</w:t>
+      </w:r>
+      <w:proofErr w:type="gramEnd"/>
+      <w:r>
+        <w:rPr>
+          <w:b/>
+          <w:bCs/>
+        </w:rPr>
+        <w:t>_persons_from_database</w:t>
+      </w:r>
+      <w:proofErr w:type="spellEnd"/>
+      <w:r>
+        <w:rPr>
+          <w:b/>
+          <w:bCs/>
+        </w:rPr>
+        <w:t>()</w:t>
       </w:r>
       <w:r>
         <w:t>:</w:t>
@@ -2300,12 +2443,30 @@
         </w:numPr>
         <w:spacing w:after="160" w:line="259" w:lineRule="auto"/>
       </w:pPr>
+      <w:proofErr w:type="spellStart"/>
+      <w:proofErr w:type="gramStart"/>
       <w:r>
         <w:rPr>
           <w:b/>
           <w:bCs/>
         </w:rPr>
-        <w:t>add_hobby_to_database(name, hobby)</w:t>
+        <w:t>add</w:t>
+      </w:r>
+      <w:proofErr w:type="gramEnd"/>
+      <w:r>
+        <w:rPr>
+          <w:b/>
+          <w:bCs/>
+        </w:rPr>
+        <w:t>_hobby_to_database</w:t>
+      </w:r>
+      <w:proofErr w:type="spellEnd"/>
+      <w:r>
+        <w:rPr>
+          <w:b/>
+          <w:bCs/>
+        </w:rPr>
+        <w:t>(name, hobby)</w:t>
       </w:r>
       <w:r>
         <w:t>: Voegt een hobby toe voor een persoon.</w:t>
@@ -2319,12 +2480,30 @@
         </w:numPr>
         <w:spacing w:after="160" w:line="259" w:lineRule="auto"/>
       </w:pPr>
+      <w:proofErr w:type="spellStart"/>
+      <w:proofErr w:type="gramStart"/>
       <w:r>
         <w:rPr>
           <w:b/>
           <w:bCs/>
         </w:rPr>
-        <w:t>delete_hobby_from_database(name, hobby)</w:t>
+        <w:t>delete</w:t>
+      </w:r>
+      <w:proofErr w:type="gramEnd"/>
+      <w:r>
+        <w:rPr>
+          <w:b/>
+          <w:bCs/>
+        </w:rPr>
+        <w:t>_hobby_from_database</w:t>
+      </w:r>
+      <w:proofErr w:type="spellEnd"/>
+      <w:r>
+        <w:rPr>
+          <w:b/>
+          <w:bCs/>
+        </w:rPr>
+        <w:t>(name, hobby)</w:t>
       </w:r>
       <w:r>
         <w:t>: Verwijdert een hobby van een persoon.</w:t>
@@ -2338,12 +2517,30 @@
         </w:numPr>
         <w:spacing w:after="160" w:line="259" w:lineRule="auto"/>
       </w:pPr>
+      <w:proofErr w:type="spellStart"/>
+      <w:proofErr w:type="gramStart"/>
       <w:r>
         <w:rPr>
           <w:b/>
           <w:bCs/>
         </w:rPr>
-        <w:t>print_hobbies_from_database()</w:t>
+        <w:t>print</w:t>
+      </w:r>
+      <w:proofErr w:type="gramEnd"/>
+      <w:r>
+        <w:rPr>
+          <w:b/>
+          <w:bCs/>
+        </w:rPr>
+        <w:t>_hobbies_from_database</w:t>
+      </w:r>
+      <w:proofErr w:type="spellEnd"/>
+      <w:r>
+        <w:rPr>
+          <w:b/>
+          <w:bCs/>
+        </w:rPr>
+        <w:t>()</w:t>
       </w:r>
       <w:r>
         <w:t>: Toont alle hobby's uit de database.</w:t>
@@ -2354,6 +2551,7 @@
         <w:pStyle w:val="Kop2"/>
       </w:pPr>
       <w:bookmarkStart w:id="20" w:name="_Toc193119808"/>
+      <w:proofErr w:type="spellStart"/>
       <w:r>
         <w:t>Visuali</w:t>
       </w:r>
@@ -2363,6 +2561,7 @@
       <w:r>
         <w:t>ation</w:t>
       </w:r>
+      <w:proofErr w:type="spellEnd"/>
       <w:r>
         <w:t xml:space="preserve"> </w:t>
       </w:r>
@@ -2379,12 +2578,30 @@
         </w:numPr>
         <w:spacing w:after="160" w:line="259" w:lineRule="auto"/>
       </w:pPr>
+      <w:proofErr w:type="spellStart"/>
+      <w:proofErr w:type="gramStart"/>
       <w:r>
         <w:rPr>
           <w:b/>
           <w:bCs/>
         </w:rPr>
-        <w:t>create_distance_bar_chart()</w:t>
+        <w:t>create</w:t>
+      </w:r>
+      <w:proofErr w:type="gramEnd"/>
+      <w:r>
+        <w:rPr>
+          <w:b/>
+          <w:bCs/>
+        </w:rPr>
+        <w:t>_distance_bar_chart</w:t>
+      </w:r>
+      <w:proofErr w:type="spellEnd"/>
+      <w:r>
+        <w:rPr>
+          <w:b/>
+          <w:bCs/>
+        </w:rPr>
+        <w:t>()</w:t>
       </w:r>
       <w:r>
         <w:t>: Maakt een horizontale staafdiagram van afstanden.</w:t>
@@ -2398,12 +2615,62 @@
         </w:numPr>
         <w:spacing w:after="160" w:line="259" w:lineRule="auto"/>
       </w:pPr>
+      <w:proofErr w:type="spellStart"/>
+      <w:proofErr w:type="gramStart"/>
       <w:r>
         <w:rPr>
           <w:b/>
           <w:bCs/>
         </w:rPr>
-        <w:t>create_vertical_distance_bar_chart(max_bar_width, character)</w:t>
+        <w:t>create</w:t>
+      </w:r>
+      <w:proofErr w:type="gramEnd"/>
+      <w:r>
+        <w:rPr>
+          <w:b/>
+          <w:bCs/>
+        </w:rPr>
+        <w:t>_vertical_distance_bar_chart</w:t>
+      </w:r>
+      <w:proofErr w:type="spellEnd"/>
+      <w:r>
+        <w:rPr>
+          <w:b/>
+          <w:bCs/>
+        </w:rPr>
+        <w:t>(</w:t>
+      </w:r>
+      <w:proofErr w:type="spellStart"/>
+      <w:r>
+        <w:rPr>
+          <w:b/>
+          <w:bCs/>
+        </w:rPr>
+        <w:t>max_bar_width</w:t>
+      </w:r>
+      <w:proofErr w:type="spellEnd"/>
+      <w:r>
+        <w:rPr>
+          <w:b/>
+          <w:bCs/>
+        </w:rPr>
+        <w:t xml:space="preserve">, </w:t>
+      </w:r>
+      <w:proofErr w:type="spellStart"/>
+      <w:r>
+        <w:rPr>
+          <w:b/>
+          <w:bCs/>
+        </w:rPr>
+        <w:t>character</w:t>
+      </w:r>
+      <w:proofErr w:type="spellEnd"/>
+      <w:r>
+        <w:rPr>
+          <w:b/>
+          <w:bCs/>
+        </w:rPr>
+        <w:t>)</w:t>
       </w:r>
       <w:r>
         <w:t>: Maakt een verticale ASCII-grafiek.</w:t>
@@ -2430,6 +2697,8 @@
         </w:numPr>
         <w:spacing w:after="160" w:line="259" w:lineRule="auto"/>
       </w:pPr>
+      <w:proofErr w:type="spellStart"/>
+      <w:proofErr w:type="gramStart"/>
       <w:r>
         <w:rPr>
           <w:b/>
@@ -2442,8 +2711,17 @@
           <w:b/>
           <w:bCs/>
         </w:rPr>
-        <w:t>onnect_to_database</w:t>
-      </w:r>
+        <w:t>onnect</w:t>
+      </w:r>
+      <w:proofErr w:type="gramEnd"/>
+      <w:r>
+        <w:rPr>
+          <w:b/>
+          <w:bCs/>
+        </w:rPr>
+        <w:t>_to_database</w:t>
+      </w:r>
+      <w:proofErr w:type="spellEnd"/>
       <w:r>
         <w:t>: Maakt connectie met database en geeft die terug. Indien nodig wordt de database aangemaakt.</w:t>
       </w:r>
@@ -2456,12 +2734,46 @@
         </w:numPr>
         <w:spacing w:after="160" w:line="259" w:lineRule="auto"/>
       </w:pPr>
+      <w:proofErr w:type="spellStart"/>
+      <w:proofErr w:type="gramStart"/>
       <w:r>
         <w:rPr>
           <w:b/>
           <w:bCs/>
         </w:rPr>
-        <w:t>disconnect_from_database(db)</w:t>
+        <w:t>disconnect</w:t>
+      </w:r>
+      <w:proofErr w:type="gramEnd"/>
+      <w:r>
+        <w:rPr>
+          <w:b/>
+          <w:bCs/>
+        </w:rPr>
+        <w:t>_from_database</w:t>
+      </w:r>
+      <w:proofErr w:type="spellEnd"/>
+      <w:r>
+        <w:rPr>
+          <w:b/>
+          <w:bCs/>
+        </w:rPr>
+        <w:t>(</w:t>
+      </w:r>
+      <w:proofErr w:type="spellStart"/>
+      <w:r>
+        <w:rPr>
+          <w:b/>
+          <w:bCs/>
+        </w:rPr>
+        <w:t>db</w:t>
+      </w:r>
+      <w:proofErr w:type="spellEnd"/>
+      <w:r>
+        <w:rPr>
+          <w:b/>
+          <w:bCs/>
+        </w:rPr>
+        <w:t>)</w:t>
       </w:r>
       <w:r>
         <w:t>:</w:t>
@@ -2478,12 +2790,46 @@
         </w:numPr>
         <w:spacing w:after="160" w:line="259" w:lineRule="auto"/>
       </w:pPr>
+      <w:proofErr w:type="spellStart"/>
+      <w:proofErr w:type="gramStart"/>
       <w:r>
         <w:rPr>
           <w:b/>
           <w:bCs/>
         </w:rPr>
-        <w:t>person_exists_in_database(db_name, name)</w:t>
+        <w:t>person</w:t>
+      </w:r>
+      <w:proofErr w:type="gramEnd"/>
+      <w:r>
+        <w:rPr>
+          <w:b/>
+          <w:bCs/>
+        </w:rPr>
+        <w:t>_exists_in_database</w:t>
+      </w:r>
+      <w:proofErr w:type="spellEnd"/>
+      <w:r>
+        <w:rPr>
+          <w:b/>
+          <w:bCs/>
+        </w:rPr>
+        <w:t>(</w:t>
+      </w:r>
+      <w:proofErr w:type="spellStart"/>
+      <w:r>
+        <w:rPr>
+          <w:b/>
+          <w:bCs/>
+        </w:rPr>
+        <w:t>db_name</w:t>
+      </w:r>
+      <w:proofErr w:type="spellEnd"/>
+      <w:r>
+        <w:rPr>
+          <w:b/>
+          <w:bCs/>
+        </w:rPr>
+        <w:t>, name)</w:t>
       </w:r>
       <w:r>
         <w:t>: Controleert of een persoon al in de database bestaat.</w:t>
@@ -2497,12 +2843,22 @@
         </w:numPr>
         <w:spacing w:after="160" w:line="259" w:lineRule="auto"/>
       </w:pPr>
+      <w:proofErr w:type="spellStart"/>
+      <w:proofErr w:type="gramStart"/>
       <w:r>
         <w:rPr>
           <w:b/>
           <w:bCs/>
         </w:rPr>
-        <w:t>person_</w:t>
+        <w:t>person</w:t>
+      </w:r>
+      <w:proofErr w:type="gramEnd"/>
+      <w:r>
+        <w:rPr>
+          <w:b/>
+          <w:bCs/>
+        </w:rPr>
+        <w:t>_</w:t>
       </w:r>
       <w:r>
         <w:rPr>
@@ -2516,7 +2872,31 @@
           <w:b/>
           <w:bCs/>
         </w:rPr>
-        <w:t>exists_in_database(db_name, name)</w:t>
+        <w:t>exists_in_database</w:t>
+      </w:r>
+      <w:proofErr w:type="spellEnd"/>
+      <w:r>
+        <w:rPr>
+          <w:b/>
+          <w:bCs/>
+        </w:rPr>
+        <w:t>(</w:t>
+      </w:r>
+      <w:proofErr w:type="spellStart"/>
+      <w:r>
+        <w:rPr>
+          <w:b/>
+          <w:bCs/>
+        </w:rPr>
+        <w:t>db_name</w:t>
+      </w:r>
+      <w:proofErr w:type="spellEnd"/>
+      <w:r>
+        <w:rPr>
+          <w:b/>
+          <w:bCs/>
+        </w:rPr>
+        <w:t>, name)</w:t>
       </w:r>
       <w:r>
         <w:t>: Controleert of een persoon al in de database bestaat.</w:t>
@@ -2537,14 +2917,11 @@
         <w:spacing w:after="160" w:line="259" w:lineRule="auto"/>
       </w:pPr>
       <w:r>
-        <w:rPr>
-          <w:noProof/>
-        </w:rPr>
         <w:drawing>
-          <wp:inline distT="0" distB="0" distL="0" distR="0" wp14:anchorId="748439F0" wp14:editId="601C5998">
-            <wp:extent cx="1733550" cy="2457450"/>
-            <wp:effectExtent l="0" t="0" r="0" b="0"/>
-            <wp:docPr id="52759041" name="Afbeelding 1" descr="Afbeelding met tekst, schermopname, Lettertype, nummer&#10;&#10;Door AI gegenereerde inhoud is mogelijk onjuist."/>
+          <wp:inline distT="0" distB="0" distL="0" distR="0" wp14:anchorId="09B4FE43" wp14:editId="03D750BA">
+            <wp:extent cx="1834925" cy="2181137"/>
+            <wp:effectExtent l="0" t="0" r="0" b="3810"/>
+            <wp:docPr id="1790473893" name="Afbeelding 1" descr="Afbeelding met tekst, schermopname, Lettertype, nummer&#10;&#10;Door AI gegenereerde inhoud is mogelijk onjuist."/>
             <wp:cNvGraphicFramePr>
               <a:graphicFrameLocks xmlns:a="http://schemas.openxmlformats.org/drawingml/2006/main" noChangeAspect="1"/>
             </wp:cNvGraphicFramePr>
@@ -2552,7 +2929,7 @@
               <a:graphicData uri="http://schemas.openxmlformats.org/drawingml/2006/picture">
                 <pic:pic xmlns:pic="http://schemas.openxmlformats.org/drawingml/2006/picture">
                   <pic:nvPicPr>
-                    <pic:cNvPr id="52759041" name="Afbeelding 1" descr="Afbeelding met tekst, schermopname, Lettertype, nummer&#10;&#10;Door AI gegenereerde inhoud is mogelijk onjuist."/>
+                    <pic:cNvPr id="1790473893" name="Afbeelding 1" descr="Afbeelding met tekst, schermopname, Lettertype, nummer&#10;&#10;Door AI gegenereerde inhoud is mogelijk onjuist."/>
                     <pic:cNvPicPr/>
                   </pic:nvPicPr>
                   <pic:blipFill>
@@ -2564,7 +2941,7 @@
                   <pic:spPr>
                     <a:xfrm>
                       <a:off x="0" y="0"/>
-                      <a:ext cx="1733550" cy="2457450"/>
+                      <a:ext cx="1837152" cy="2183784"/>
                     </a:xfrm>
                     <a:prstGeom prst="rect">
                       <a:avLst/>
@@ -2642,9 +3019,15 @@
       </w:pPr>
       <w:bookmarkStart w:id="25" w:name="_Toc193119813"/>
       <w:r>
-        <w:t>Interactie en Gebruiksflows</w:t>
+        <w:lastRenderedPageBreak/>
+        <w:t xml:space="preserve">Interactie en </w:t>
+      </w:r>
+      <w:proofErr w:type="spellStart"/>
+      <w:r>
+        <w:t>Gebruiksflows</w:t>
       </w:r>
       <w:bookmarkEnd w:id="25"/>
+      <w:proofErr w:type="spellEnd"/>
     </w:p>
     <w:p>
       <w:pPr>
@@ -2748,8 +3131,13 @@
         </w:numPr>
         <w:spacing w:after="160" w:line="259" w:lineRule="auto"/>
       </w:pPr>
-      <w:r>
-        <w:t>PlantUML-diagrammen voor componenten en databaseontwerp.</w:t>
+      <w:proofErr w:type="spellStart"/>
+      <w:r>
+        <w:t>PlantUML</w:t>
+      </w:r>
+      <w:proofErr w:type="spellEnd"/>
+      <w:r>
+        <w:t>-diagrammen voor componenten en databaseontwerp.</w:t>
       </w:r>
     </w:p>
     <w:p>
@@ -2795,7 +3183,47 @@
         <w:t>2022</w:t>
       </w:r>
       <w:r>
-        <w:t xml:space="preserve"> - Systems and software engineering — Requirements for designers and developers of user documentation.</w:t>
+        <w:t xml:space="preserve"> - Systems </w:t>
+      </w:r>
+      <w:proofErr w:type="spellStart"/>
+      <w:r>
+        <w:t>and</w:t>
+      </w:r>
+      <w:proofErr w:type="spellEnd"/>
+      <w:r>
+        <w:t xml:space="preserve"> software engineering — Requirements </w:t>
+      </w:r>
+      <w:proofErr w:type="spellStart"/>
+      <w:r>
+        <w:t>for</w:t>
+      </w:r>
+      <w:proofErr w:type="spellEnd"/>
+      <w:r>
+        <w:t xml:space="preserve"> designers </w:t>
+      </w:r>
+      <w:proofErr w:type="spellStart"/>
+      <w:r>
+        <w:t>and</w:t>
+      </w:r>
+      <w:proofErr w:type="spellEnd"/>
+      <w:r>
+        <w:t xml:space="preserve"> </w:t>
+      </w:r>
+      <w:proofErr w:type="spellStart"/>
+      <w:r>
+        <w:t>developers</w:t>
+      </w:r>
+      <w:proofErr w:type="spellEnd"/>
+      <w:r>
+        <w:t xml:space="preserve"> of user </w:t>
+      </w:r>
+      <w:proofErr w:type="spellStart"/>
+      <w:r>
+        <w:t>documentation</w:t>
+      </w:r>
+      <w:proofErr w:type="spellEnd"/>
+      <w:r>
+        <w:t>.</w:t>
       </w:r>
     </w:p>
     <w:p>
@@ -2807,7 +3235,15 @@
         <w:spacing w:after="160" w:line="259" w:lineRule="auto"/>
       </w:pPr>
       <w:r>
-        <w:t>Software Requirements Specification (SRS) P1 Eindapplicatie.</w:t>
+        <w:t xml:space="preserve">Software Requirements </w:t>
+      </w:r>
+      <w:proofErr w:type="spellStart"/>
+      <w:r>
+        <w:t>Specification</w:t>
+      </w:r>
+      <w:proofErr w:type="spellEnd"/>
+      <w:r>
+        <w:t xml:space="preserve"> (SRS) P1 Eindapplicatie.</w:t>
       </w:r>
     </w:p>
     <w:p>
@@ -2818,8 +3254,13 @@
         </w:numPr>
         <w:spacing w:after="160" w:line="259" w:lineRule="auto"/>
       </w:pPr>
-      <w:r>
-        <w:t>SQLite documentatie.</w:t>
+      <w:proofErr w:type="spellStart"/>
+      <w:r>
+        <w:t>SQLite</w:t>
+      </w:r>
+      <w:proofErr w:type="spellEnd"/>
+      <w:r>
+        <w:t xml:space="preserve"> documentatie.</w:t>
       </w:r>
     </w:p>
     <w:p>
@@ -2831,7 +3272,15 @@
         <w:spacing w:after="160" w:line="259" w:lineRule="auto"/>
       </w:pPr>
       <w:r>
-        <w:t>Python csv en sqlite3 modules documentatie.</w:t>
+        <w:t xml:space="preserve">Python </w:t>
+      </w:r>
+      <w:proofErr w:type="spellStart"/>
+      <w:r>
+        <w:t>csv</w:t>
+      </w:r>
+      <w:proofErr w:type="spellEnd"/>
+      <w:r>
+        <w:t xml:space="preserve"> en sqlite3 modules documentatie.</w:t>
       </w:r>
     </w:p>
     <w:p/>
@@ -8939,7 +9388,7 @@
   <w:font w:name="Symbol">
     <w:panose1 w:val="05050102010706020507"/>
     <w:charset w:val="02"/>
-    <w:family w:val="roman"/>
+    <w:family w:val="decorative"/>
     <w:pitch w:val="variable"/>
     <w:sig w:usb0="00000000" w:usb1="10000000" w:usb2="00000000" w:usb3="00000000" w:csb0="80000000" w:csb1="00000000"/>
   </w:font>
@@ -8959,17 +9408,17 @@
   </w:font>
   <w:font w:name="Wingdings">
     <w:panose1 w:val="05000000000000000000"/>
-    <w:charset w:val="02"/>
-    <w:family w:val="auto"/>
+    <w:charset w:val="4D"/>
+    <w:family w:val="decorative"/>
     <w:pitch w:val="variable"/>
-    <w:sig w:usb0="00000000" w:usb1="10000000" w:usb2="00000000" w:usb3="00000000" w:csb0="80000000" w:csb1="00000000"/>
+    <w:sig w:usb0="00000003" w:usb1="00000000" w:usb2="00000000" w:usb3="00000000" w:csb0="80000001" w:csb1="00000000"/>
   </w:font>
   <w:font w:name="Roboto">
     <w:panose1 w:val="02000000000000000000"/>
     <w:charset w:val="00"/>
     <w:family w:val="auto"/>
     <w:pitch w:val="variable"/>
-    <w:sig w:usb0="E00002FF" w:usb1="5000205B" w:usb2="00000020" w:usb3="00000000" w:csb0="0000019F" w:csb1="00000000"/>
+    <w:sig w:usb0="E0000AFF" w:usb1="5000217F" w:usb2="00000021" w:usb3="00000000" w:csb0="0000019F" w:csb1="00000000"/>
   </w:font>
   <w:font w:name="Arial">
     <w:panose1 w:val="020B0604020202020204"/>
@@ -8979,7 +9428,8 @@
     <w:sig w:usb0="E0002EFF" w:usb1="C000785B" w:usb2="00000009" w:usb3="00000000" w:csb0="000001FF" w:csb1="00000000"/>
   </w:font>
   <w:font w:name="Roboto Condensed SemiBold">
-    <w:panose1 w:val="02000000000000000000"/>
+    <w:altName w:val="Arial"/>
+    <w:panose1 w:val="020B0604020202020204"/>
     <w:charset w:val="00"/>
     <w:family w:val="auto"/>
     <w:pitch w:val="variable"/>
@@ -9007,12 +9457,14 @@
     <w:sig w:usb0="F7FFAFFF" w:usb1="E9DFFFFF" w:usb2="0000003F" w:usb3="00000000" w:csb0="003F01FF" w:csb1="00000000"/>
   </w:font>
   <w:font w:name="Aptos">
+    <w:panose1 w:val="020B0604020202020204"/>
     <w:charset w:val="00"/>
     <w:family w:val="swiss"/>
     <w:pitch w:val="variable"/>
     <w:sig w:usb0="20000287" w:usb1="00000003" w:usb2="00000000" w:usb3="00000000" w:csb0="0000019F" w:csb1="00000000"/>
   </w:font>
   <w:font w:name="Aptos Display">
+    <w:panose1 w:val="020B0604020202020204"/>
     <w:charset w:val="00"/>
     <w:family w:val="swiss"/>
     <w:pitch w:val="variable"/>
@@ -9042,8 +9494,10 @@
     <w:rsid w:val="003929AB"/>
     <w:rsid w:val="0058428B"/>
     <w:rsid w:val="00607A9D"/>
+    <w:rsid w:val="00757564"/>
     <w:rsid w:val="00881269"/>
     <w:rsid w:val="00890F8A"/>
+    <w:rsid w:val="009B29E9"/>
     <w:rsid w:val="00BA26D1"/>
     <w:rsid w:val="00DB64A6"/>
   </w:rsids>
@@ -9726,37 +10180,15 @@
 </file>
 
 <file path=customXml/item1.xml><?xml version="1.0" encoding="utf-8"?>
-<b:Sources xmlns:b="http://schemas.openxmlformats.org/officeDocument/2006/bibliography" xmlns="http://schemas.openxmlformats.org/officeDocument/2006/bibliography" SelectedStyle="\APASixthEditionOfficeOnline.xsl" StyleName="APA" Version="6">
-  <b:Source>
-    <b:Tag>HPi10</b:Tag>
-    <b:SourceType>Report</b:SourceType>
-    <b:Guid>{EB17E8B4-CD9E-4929-8DF0-41ED47E182D5}</b:Guid>
-    <b:Author>
-      <b:Author>
-        <b:NameList>
-          <b:Person>
-            <b:Last>Pijnenburg</b:Last>
-            <b:First>H.</b:First>
-          </b:Person>
-        </b:NameList>
-      </b:Author>
-    </b:Author>
-    <b:Title>Zorgen dat het werkt</b:Title>
-    <b:Year>2010</b:Year>
-    <b:Publisher>Lectoraat Werkzame Factoren in de Zorg voor Jeugd, HAN</b:Publisher>
-    <b:City>Nijmegen</b:City>
-    <b:RefOrder>1</b:RefOrder>
-  </b:Source>
-</b:Sources>
+<?mso-contentType ?>
+<FormTemplates xmlns="http://schemas.microsoft.com/sharepoint/v3/contenttype/forms">
+  <Display>DocumentLibraryForm</Display>
+  <Edit>DocumentLibraryForm</Edit>
+  <New>DocumentLibraryForm</New>
+</FormTemplates>
 </file>
 
 <file path=customXml/item2.xml><?xml version="1.0" encoding="utf-8"?>
-<p:properties xmlns:p="http://schemas.microsoft.com/office/2006/metadata/properties" xmlns:xsi="http://www.w3.org/2001/XMLSchema-instance" xmlns:pc="http://schemas.microsoft.com/office/infopath/2007/PartnerControls">
-  <documentManagement/>
-</p:properties>
-</file>
-
-<file path=customXml/item3.xml><?xml version="1.0" encoding="utf-8"?>
 <ct:contentTypeSchema xmlns:ct="http://schemas.microsoft.com/office/2006/metadata/contentType" xmlns:ma="http://schemas.microsoft.com/office/2006/metadata/properties/metaAttributes" ct:_="" ma:_="" ma:contentTypeName="Document" ma:contentTypeID="0x0101008A868C2E932F414A934A76067819BD89" ma:contentTypeVersion="4" ma:contentTypeDescription="Create a new document." ma:contentTypeScope="" ma:versionID="833fe9b0b6d3efa255ddbe8a2ba77c27">
   <xsd:schema xmlns:xsd="http://www.w3.org/2001/XMLSchema" xmlns:xs="http://www.w3.org/2001/XMLSchema" xmlns:p="http://schemas.microsoft.com/office/2006/metadata/properties" xmlns:ns2="75b3a9bf-82cf-43c7-bab0-33da9aea7b98" targetNamespace="http://schemas.microsoft.com/office/2006/metadata/properties" ma:root="true" ma:fieldsID="d926e3fd0ea6b889287065f858cefb77" ns2:_="">
     <xsd:import namespace="75b3a9bf-82cf-43c7-bab0-33da9aea7b98"/>
@@ -9900,33 +10332,46 @@
 </ct:contentTypeSchema>
 </file>
 
+<file path=customXml/item3.xml><?xml version="1.0" encoding="utf-8"?>
+<p:properties xmlns:p="http://schemas.microsoft.com/office/2006/metadata/properties" xmlns:xsi="http://www.w3.org/2001/XMLSchema-instance" xmlns:pc="http://schemas.microsoft.com/office/infopath/2007/PartnerControls">
+  <documentManagement/>
+</p:properties>
+</file>
+
 <file path=customXml/item4.xml><?xml version="1.0" encoding="utf-8"?>
-<?mso-contentType ?>
-<FormTemplates xmlns="http://schemas.microsoft.com/sharepoint/v3/contenttype/forms">
-  <Display>DocumentLibraryForm</Display>
-  <Edit>DocumentLibraryForm</Edit>
-  <New>DocumentLibraryForm</New>
-</FormTemplates>
+<b:Sources xmlns:b="http://schemas.openxmlformats.org/officeDocument/2006/bibliography" xmlns="http://schemas.openxmlformats.org/officeDocument/2006/bibliography" SelectedStyle="\APASixthEditionOfficeOnline.xsl" StyleName="APA" Version="6">
+  <b:Source>
+    <b:Tag>HPi10</b:Tag>
+    <b:SourceType>Report</b:SourceType>
+    <b:Guid>{EB17E8B4-CD9E-4929-8DF0-41ED47E182D5}</b:Guid>
+    <b:Author>
+      <b:Author>
+        <b:NameList>
+          <b:Person>
+            <b:Last>Pijnenburg</b:Last>
+            <b:First>H.</b:First>
+          </b:Person>
+        </b:NameList>
+      </b:Author>
+    </b:Author>
+    <b:Title>Zorgen dat het werkt</b:Title>
+    <b:Year>2010</b:Year>
+    <b:Publisher>Lectoraat Werkzame Factoren in de Zorg voor Jeugd, HAN</b:Publisher>
+    <b:City>Nijmegen</b:City>
+    <b:RefOrder>1</b:RefOrder>
+  </b:Source>
+</b:Sources>
 </file>
 
 <file path=customXml/itemProps1.xml><?xml version="1.0" encoding="utf-8"?>
-<ds:datastoreItem xmlns:ds="http://schemas.openxmlformats.org/officeDocument/2006/customXml" ds:itemID="{FC5467D7-69FE-4180-BE19-1D4073F22D60}">
+<ds:datastoreItem xmlns:ds="http://schemas.openxmlformats.org/officeDocument/2006/customXml" ds:itemID="{A05A2F34-0CE7-4D6F-9850-E83E48AF91B1}">
   <ds:schemaRefs>
-    <ds:schemaRef ds:uri="http://schemas.openxmlformats.org/officeDocument/2006/bibliography"/>
+    <ds:schemaRef ds:uri="http://schemas.microsoft.com/sharepoint/v3/contenttype/forms"/>
   </ds:schemaRefs>
 </ds:datastoreItem>
 </file>
 
 <file path=customXml/itemProps2.xml><?xml version="1.0" encoding="utf-8"?>
-<ds:datastoreItem xmlns:ds="http://schemas.openxmlformats.org/officeDocument/2006/customXml" ds:itemID="{A96086A9-C93B-4195-9942-41863CCC68C6}">
-  <ds:schemaRefs>
-    <ds:schemaRef ds:uri="http://schemas.microsoft.com/office/2006/metadata/properties"/>
-    <ds:schemaRef ds:uri="http://schemas.microsoft.com/office/infopath/2007/PartnerControls"/>
-  </ds:schemaRefs>
-</ds:datastoreItem>
-</file>
-
-<file path=customXml/itemProps3.xml><?xml version="1.0" encoding="utf-8"?>
 <ds:datastoreItem xmlns:ds="http://schemas.openxmlformats.org/officeDocument/2006/customXml" ds:itemID="{12724059-A472-44A0-B3F2-79124283A196}">
   <ds:schemaRefs>
     <ds:schemaRef ds:uri="http://schemas.microsoft.com/office/2006/metadata/contentType"/>
@@ -9944,10 +10389,19 @@
 </ds:datastoreItem>
 </file>
 
+<file path=customXml/itemProps3.xml><?xml version="1.0" encoding="utf-8"?>
+<ds:datastoreItem xmlns:ds="http://schemas.openxmlformats.org/officeDocument/2006/customXml" ds:itemID="{A96086A9-C93B-4195-9942-41863CCC68C6}">
+  <ds:schemaRefs>
+    <ds:schemaRef ds:uri="http://schemas.microsoft.com/office/2006/metadata/properties"/>
+    <ds:schemaRef ds:uri="http://schemas.microsoft.com/office/infopath/2007/PartnerControls"/>
+  </ds:schemaRefs>
+</ds:datastoreItem>
+</file>
+
 <file path=customXml/itemProps4.xml><?xml version="1.0" encoding="utf-8"?>
-<ds:datastoreItem xmlns:ds="http://schemas.openxmlformats.org/officeDocument/2006/customXml" ds:itemID="{A05A2F34-0CE7-4D6F-9850-E83E48AF91B1}">
+<ds:datastoreItem xmlns:ds="http://schemas.openxmlformats.org/officeDocument/2006/customXml" ds:itemID="{FC5467D7-69FE-4180-BE19-1D4073F22D60}">
   <ds:schemaRefs>
-    <ds:schemaRef ds:uri="http://schemas.microsoft.com/sharepoint/v3/contenttype/forms"/>
+    <ds:schemaRef ds:uri="http://schemas.openxmlformats.org/officeDocument/2006/bibliography"/>
   </ds:schemaRefs>
 </ds:datastoreItem>
 </file>
</xml_diff>